<commit_message>
Comentamos los codigos y creamos documento PDF
</commit_message>
<xml_diff>
--- a/TP2/Kühn_Porporato_PdCI_T2_2024.docx
+++ b/TP2/Kühn_Porporato_PdCI_T2_2024.docx
@@ -1508,35 +1508,7 @@
         <w:rPr>
           <w:lang w:val="es-AR"/>
         </w:rPr>
-        <w:t xml:space="preserve"> (</w:t>
-      </w:r>
-      <w:proofErr w:type="spellStart"/>
-      <w:r>
-        <w:rPr>
-          <w:lang w:val="es-AR"/>
-        </w:rPr>
-        <w:t>Unified</w:t>
-      </w:r>
-      <w:proofErr w:type="spellEnd"/>
-      <w:r>
-        <w:rPr>
-          <w:lang w:val="es-AR"/>
-        </w:rPr>
-        <w:t xml:space="preserve"> </w:t>
-      </w:r>
-      <w:proofErr w:type="spellStart"/>
-      <w:r>
-        <w:rPr>
-          <w:lang w:val="es-AR"/>
-        </w:rPr>
-        <w:t>Architecture</w:t>
-      </w:r>
-      <w:proofErr w:type="spellEnd"/>
-      <w:r>
-        <w:rPr>
-          <w:lang w:val="es-AR"/>
-        </w:rPr>
-        <w:t xml:space="preserve">) y </w:t>
+        <w:t xml:space="preserve"> (Unified Architecture) y </w:t>
       </w:r>
       <w:r>
         <w:rPr>
@@ -1550,77 +1522,7 @@
         <w:rPr>
           <w:lang w:val="es-AR"/>
         </w:rPr>
-        <w:t xml:space="preserve"> (</w:t>
-      </w:r>
-      <w:proofErr w:type="spellStart"/>
-      <w:r>
-        <w:rPr>
-          <w:lang w:val="es-AR"/>
-        </w:rPr>
-        <w:t>Message</w:t>
-      </w:r>
-      <w:proofErr w:type="spellEnd"/>
-      <w:r>
-        <w:rPr>
-          <w:lang w:val="es-AR"/>
-        </w:rPr>
-        <w:t xml:space="preserve"> </w:t>
-      </w:r>
-      <w:proofErr w:type="spellStart"/>
-      <w:r>
-        <w:rPr>
-          <w:lang w:val="es-AR"/>
-        </w:rPr>
-        <w:t>Queuing</w:t>
-      </w:r>
-      <w:proofErr w:type="spellEnd"/>
-      <w:r>
-        <w:rPr>
-          <w:lang w:val="es-AR"/>
-        </w:rPr>
-        <w:t xml:space="preserve"> </w:t>
-      </w:r>
-      <w:proofErr w:type="spellStart"/>
-      <w:r>
-        <w:rPr>
-          <w:lang w:val="es-AR"/>
-        </w:rPr>
-        <w:t>Telemetry</w:t>
-      </w:r>
-      <w:proofErr w:type="spellEnd"/>
-      <w:r>
-        <w:rPr>
-          <w:lang w:val="es-AR"/>
-        </w:rPr>
-        <w:t xml:space="preserve"> </w:t>
-      </w:r>
-      <w:proofErr w:type="spellStart"/>
-      <w:r>
-        <w:rPr>
-          <w:lang w:val="es-AR"/>
-        </w:rPr>
-        <w:t>Transport</w:t>
-      </w:r>
-      <w:proofErr w:type="spellEnd"/>
-      <w:r>
-        <w:rPr>
-          <w:lang w:val="es-AR"/>
-        </w:rPr>
-        <w:t>), integrados en un entorno de sensores distribuidos. La aplicación de estos protocolos responde a la necesidad de diseñar una infraestructura de transmisión de datos que permita monitorear variables en tiempo real, con un enfoque en eficiencia y seguridad. La integración de OPC UA y MQTT en sistemas embebidos es especialmente relevante en aplicaciones industriales y de Internet de las Cosas (</w:t>
-      </w:r>
-      <w:proofErr w:type="spellStart"/>
-      <w:r>
-        <w:rPr>
-          <w:lang w:val="es-AR"/>
-        </w:rPr>
-        <w:t>IoT</w:t>
-      </w:r>
-      <w:proofErr w:type="spellEnd"/>
-      <w:r>
-        <w:rPr>
-          <w:lang w:val="es-AR"/>
-        </w:rPr>
-        <w:t>), donde el intercambio de datos en tiempo real y la seguridad de la transmisión son primordiales.</w:t>
+        <w:t xml:space="preserve"> (Message Queuing Telemetry Transport), integrados en un entorno de sensores distribuidos. La aplicación de estos protocolos responde a la necesidad de diseñar una infraestructura de transmisión de datos que permita monitorear variables en tiempo real, con un enfoque en eficiencia y seguridad. La integración de OPC UA y MQTT en sistemas embebidos es especialmente relevante en aplicaciones industriales y de Internet de las Cosas (IoT), donde el intercambio de datos en tiempo real y la seguridad de la transmisión son primordiales.</w:t>
       </w:r>
     </w:p>
     <w:p>
@@ -1683,21 +1585,7 @@
         <w:rPr>
           <w:lang w:val="es-AR"/>
         </w:rPr>
-        <w:t xml:space="preserve">Dentro de este marco, se establecieron objetivos específicos que guiaron el desarrollo de este proyecto: en primer lugar, diferenciar los componentes y elementos involucrados en la comunicación mediante OPC UA y MQTT, lo que incluye identificar los roles de cliente, servidor y </w:t>
-      </w:r>
-      <w:proofErr w:type="spellStart"/>
-      <w:r>
-        <w:rPr>
-          <w:lang w:val="es-AR"/>
-        </w:rPr>
-        <w:t>broker</w:t>
-      </w:r>
-      <w:proofErr w:type="spellEnd"/>
-      <w:r>
-        <w:rPr>
-          <w:lang w:val="es-AR"/>
-        </w:rPr>
-        <w:t xml:space="preserve"> dentro de la arquitectura del sistema. En segundo lugar, se plantea la configuración y puesta en funcionamiento de los componentes necesarios para establecer la comunicación entre dispositivos. Además, se estableció una estructura de tópicos adecuada para la transmisión y almacenamiento de datos, lo que permite que los suscriptores reciban información ordenada en tiempo real. Finalmente, se buscó probar los niveles de seguridad de los protocolos y evaluar sus ventajas y desventajas en diferentes contextos de uso.</w:t>
+        <w:t>Dentro de este marco, se establecieron objetivos específicos que guiaron el desarrollo de este proyecto: en primer lugar, diferenciar los componentes y elementos involucrados en la comunicación mediante OPC UA y MQTT, lo que incluye identificar los roles de cliente, servidor y broker dentro de la arquitectura del sistema. En segundo lugar, se plantea la configuración y puesta en funcionamiento de los componentes necesarios para establecer la comunicación entre dispositivos. Además, se estableció una estructura de tópicos adecuada para la transmisión y almacenamiento de datos, lo que permite que los suscriptores reciban información ordenada en tiempo real. Finalmente, se buscó probar los niveles de seguridad de los protocolos y evaluar sus ventajas y desventajas en diferentes contextos de uso.</w:t>
       </w:r>
     </w:p>
     <w:p>
@@ -1721,49 +1609,7 @@
         <w:rPr>
           <w:lang w:val="es-AR"/>
         </w:rPr>
-        <w:t xml:space="preserve">El sistema de comunicación se implementó utilizando tres dispositivos principales, cada uno con una función específica dentro de la arquitectura de red. La Raspberry Pi actúa como servidor OPC UA, generando datos simulados que representan mediciones de sensores de temperatura, presión y una marca de tiempo que se actualiza de manera continua. Otro dispositivo, Notebook de Esteban, se configuró como cliente OPC UA y, a la vez, como publicador MQTT, lo cual permite recibir datos desde el servidor y publicarlos en el </w:t>
-      </w:r>
-      <w:proofErr w:type="spellStart"/>
-      <w:r>
-        <w:rPr>
-          <w:lang w:val="es-AR"/>
-        </w:rPr>
-        <w:t>broker</w:t>
-      </w:r>
-      <w:proofErr w:type="spellEnd"/>
-      <w:r>
-        <w:rPr>
-          <w:lang w:val="es-AR"/>
-        </w:rPr>
-        <w:t xml:space="preserve"> MQTT ubicado en Notebook de Lautaro. Este último dispositivo opera como </w:t>
-      </w:r>
-      <w:proofErr w:type="spellStart"/>
-      <w:r>
-        <w:rPr>
-          <w:lang w:val="es-AR"/>
-        </w:rPr>
-        <w:t>broker</w:t>
-      </w:r>
-      <w:proofErr w:type="spellEnd"/>
-      <w:r>
-        <w:rPr>
-          <w:lang w:val="es-AR"/>
-        </w:rPr>
-        <w:t xml:space="preserve"> MQTT, gestionado mediante </w:t>
-      </w:r>
-      <w:proofErr w:type="spellStart"/>
-      <w:r>
-        <w:rPr>
-          <w:lang w:val="es-AR"/>
-        </w:rPr>
-        <w:t>Mosquitto</w:t>
-      </w:r>
-      <w:proofErr w:type="spellEnd"/>
-      <w:r>
-        <w:rPr>
-          <w:lang w:val="es-AR"/>
-        </w:rPr>
-        <w:t>, y facilita la distribución de los datos a cualquier dispositivo suscriptor que requiera recibir la información en tiempo real.</w:t>
+        <w:t>El sistema de comunicación se implementó utilizando tres dispositivos principales, cada uno con una función específica dentro de la arquitectura de red. La Raspberry Pi actúa como servidor OPC UA, generando datos simulados que representan mediciones de sensores de temperatura, presión y una marca de tiempo que se actualiza de manera continua. Otro dispositivo, Notebook de Esteban, se configuró como cliente OPC UA y, a la vez, como publicador MQTT, lo cual permite recibir datos desde el servidor y publicarlos en el broker MQTT ubicado en Notebook de Lautaro. Este último dispositivo opera como broker MQTT, gestionado mediante Mosquitto, y facilita la distribución de los datos a cualquier dispositivo suscriptor que requiera recibir la información en tiempo real.</w:t>
       </w:r>
     </w:p>
     <w:p>
@@ -1876,111 +1722,13 @@
           <w:color w:val="00B050"/>
           <w:lang w:val="es-AR"/>
         </w:rPr>
-        <w:t>Cliente_Publicador-Variante.py</w:t>
-      </w:r>
-      <w:r>
-        <w:rPr>
-          <w:lang w:val="es-AR"/>
-        </w:rPr>
-        <w:t xml:space="preserve">. Este código permite al dispositivo actuar en dos roles: como cliente OPC UA para capturar datos desde el servidor y como publicador MQTT, lo que posibilita enviar los datos al </w:t>
-      </w:r>
-      <w:proofErr w:type="spellStart"/>
-      <w:r>
-        <w:rPr>
-          <w:lang w:val="es-AR"/>
-        </w:rPr>
-        <w:t>broker</w:t>
-      </w:r>
-      <w:proofErr w:type="spellEnd"/>
-      <w:r>
-        <w:rPr>
-          <w:lang w:val="es-AR"/>
-        </w:rPr>
-        <w:t xml:space="preserve"> MQTT. La información de temperatura, presión y tiempo se publica en tópicos específicos dentro del </w:t>
-      </w:r>
-      <w:proofErr w:type="spellStart"/>
-      <w:r>
-        <w:rPr>
-          <w:lang w:val="es-AR"/>
-        </w:rPr>
-        <w:t>broker</w:t>
-      </w:r>
-      <w:proofErr w:type="spellEnd"/>
-      <w:r>
-        <w:rPr>
-          <w:lang w:val="es-AR"/>
-        </w:rPr>
-        <w:t xml:space="preserve"> ubicado en Notebook de Lautaro, como "</w:t>
-      </w:r>
-      <w:proofErr w:type="spellStart"/>
-      <w:r>
-        <w:rPr>
-          <w:lang w:val="es-AR"/>
-        </w:rPr>
-        <w:t>sensors</w:t>
-      </w:r>
-      <w:proofErr w:type="spellEnd"/>
-      <w:r>
-        <w:rPr>
-          <w:lang w:val="es-AR"/>
-        </w:rPr>
-        <w:t>/</w:t>
-      </w:r>
-      <w:proofErr w:type="spellStart"/>
-      <w:r>
-        <w:rPr>
-          <w:lang w:val="es-AR"/>
-        </w:rPr>
-        <w:t>temp</w:t>
-      </w:r>
-      <w:proofErr w:type="spellEnd"/>
-      <w:r>
-        <w:rPr>
-          <w:lang w:val="es-AR"/>
-        </w:rPr>
-        <w:t>", "</w:t>
-      </w:r>
-      <w:proofErr w:type="spellStart"/>
-      <w:r>
-        <w:rPr>
-          <w:lang w:val="es-AR"/>
-        </w:rPr>
-        <w:t>sensors</w:t>
-      </w:r>
-      <w:proofErr w:type="spellEnd"/>
-      <w:r>
-        <w:rPr>
-          <w:lang w:val="es-AR"/>
-        </w:rPr>
-        <w:t>/</w:t>
-      </w:r>
-      <w:proofErr w:type="spellStart"/>
-      <w:r>
-        <w:rPr>
-          <w:lang w:val="es-AR"/>
-        </w:rPr>
-        <w:t>press</w:t>
-      </w:r>
-      <w:proofErr w:type="spellEnd"/>
-      <w:r>
-        <w:rPr>
-          <w:lang w:val="es-AR"/>
-        </w:rPr>
-        <w:t>" y "</w:t>
-      </w:r>
-      <w:proofErr w:type="spellStart"/>
-      <w:r>
-        <w:rPr>
-          <w:lang w:val="es-AR"/>
-        </w:rPr>
-        <w:t>sensors</w:t>
-      </w:r>
-      <w:proofErr w:type="spellEnd"/>
-      <w:r>
-        <w:rPr>
-          <w:lang w:val="es-AR"/>
-        </w:rPr>
-        <w:t>/time", los cuales están disponibles para cualquier dispositivo suscriptor.</w:t>
+        <w:t>Cliente_Publicador.py</w:t>
+      </w:r>
+      <w:r>
+        <w:rPr>
+          <w:lang w:val="es-AR"/>
+        </w:rPr>
+        <w:t>. Este código permite al dispositivo actuar en dos roles: como cliente OPC UA para capturar datos desde el servidor y como publicador MQTT, lo que posibilita enviar los datos al broker MQTT. La información de temperatura, presión y tiempo se publica en tópicos específicos dentro del broker ubicado en Notebook de Lautaro, como "sensors/temp", "sensors/press" y "sensors/time", los cuales están disponibles para cualquier dispositivo suscriptor.</w:t>
       </w:r>
     </w:p>
     <w:p>
@@ -1994,49 +1742,7 @@
         <w:rPr>
           <w:lang w:val="es-AR"/>
         </w:rPr>
-        <w:t xml:space="preserve">Notebook de Lautaro alberga el </w:t>
-      </w:r>
-      <w:proofErr w:type="spellStart"/>
-      <w:r>
-        <w:rPr>
-          <w:lang w:val="es-AR"/>
-        </w:rPr>
-        <w:t>broker</w:t>
-      </w:r>
-      <w:proofErr w:type="spellEnd"/>
-      <w:r>
-        <w:rPr>
-          <w:lang w:val="es-AR"/>
-        </w:rPr>
-        <w:t xml:space="preserve"> MQTT, que actúa como el nodo central para la recepción y distribución de los mensajes. Configurado mediante </w:t>
-      </w:r>
-      <w:proofErr w:type="spellStart"/>
-      <w:r>
-        <w:rPr>
-          <w:lang w:val="es-AR"/>
-        </w:rPr>
-        <w:t>Mosquitto</w:t>
-      </w:r>
-      <w:proofErr w:type="spellEnd"/>
-      <w:r>
-        <w:rPr>
-          <w:lang w:val="es-AR"/>
-        </w:rPr>
-        <w:t xml:space="preserve">, el </w:t>
-      </w:r>
-      <w:proofErr w:type="spellStart"/>
-      <w:r>
-        <w:rPr>
-          <w:lang w:val="es-AR"/>
-        </w:rPr>
-        <w:t>broker</w:t>
-      </w:r>
-      <w:proofErr w:type="spellEnd"/>
-      <w:r>
-        <w:rPr>
-          <w:lang w:val="es-AR"/>
-        </w:rPr>
-        <w:t xml:space="preserve"> MQTT recibe los datos publicados desde Notebook de Esteban y los almacena en los tópicos previamente definidos.</w:t>
+        <w:t>Notebook de Lautaro alberga el broker MQTT, que actúa como el nodo central para la recepción y distribución de los mensajes. Configurado mediante Mosquitto, el broker MQTT recibe los datos publicados desde Notebook de Esteban y los almacena en los tópicos previamente definidos.</w:t>
       </w:r>
     </w:p>
     <w:p>
@@ -2046,33 +1752,11 @@
           <w:lang w:val="es-AR"/>
         </w:rPr>
       </w:pPr>
-      <w:proofErr w:type="spellStart"/>
-      <w:r>
-        <w:rPr>
-          <w:lang w:val="es-AR"/>
-        </w:rPr>
-        <w:t>Mosquitto</w:t>
-      </w:r>
-      <w:proofErr w:type="spellEnd"/>
-      <w:r>
-        <w:rPr>
-          <w:lang w:val="es-AR"/>
-        </w:rPr>
-        <w:t xml:space="preserve"> es un bróker MQTT open </w:t>
-      </w:r>
-      <w:proofErr w:type="spellStart"/>
-      <w:r>
-        <w:rPr>
-          <w:lang w:val="es-AR"/>
-        </w:rPr>
-        <w:t>source</w:t>
-      </w:r>
-      <w:proofErr w:type="spellEnd"/>
-      <w:r>
-        <w:rPr>
-          <w:lang w:val="es-AR"/>
-        </w:rPr>
-        <w:t xml:space="preserve"> y que cuenta con diferentes opciones de seguridad, cuando se instala para permitir que cualquier dispositivo sea capaz de comunicarse con el desde cualquier IP se deben de añadir en el archivo</w:t>
+      <w:r>
+        <w:rPr>
+          <w:lang w:val="es-AR"/>
+        </w:rPr>
+        <w:t>Mosquitto es un bróker MQTT open source y que cuenta con diferentes opciones de seguridad, cuando se instala para permitir que cualquier dispositivo sea capaz de comunicarse con el desde cualquier IP se deben de añadir en el archivo</w:t>
       </w:r>
       <w:r>
         <w:rPr>
@@ -2086,14 +1770,12 @@
         </w:rPr>
         <w:t>“</w:t>
       </w:r>
-      <w:proofErr w:type="spellStart"/>
       <w:r>
         <w:rPr>
           <w:lang w:val="es-AR"/>
         </w:rPr>
         <w:t>mosquitto.conf</w:t>
       </w:r>
-      <w:proofErr w:type="spellEnd"/>
       <w:r>
         <w:rPr>
           <w:lang w:val="es-AR"/>
@@ -2114,67 +1796,119 @@
         </w:rPr>
         <w:t xml:space="preserve">Debemos de añadir </w:t>
       </w:r>
-      <w:proofErr w:type="spellStart"/>
       <w:r>
         <w:rPr>
           <w:b/>
           <w:bCs/>
           <w:lang w:val="es-AR"/>
         </w:rPr>
-        <w:t>listener</w:t>
-      </w:r>
-      <w:proofErr w:type="spellEnd"/>
+        <w:t>listener 1883 0.0.0.0</w:t>
+      </w:r>
+      <w:r>
+        <w:rPr>
+          <w:lang w:val="es-AR"/>
+        </w:rPr>
+        <w:t xml:space="preserve"> y </w:t>
+      </w:r>
       <w:r>
         <w:rPr>
           <w:b/>
           <w:bCs/>
           <w:lang w:val="es-AR"/>
         </w:rPr>
-        <w:t xml:space="preserve"> 1883 0.0.0.0</w:t>
-      </w:r>
-      <w:r>
-        <w:rPr>
-          <w:lang w:val="es-AR"/>
-        </w:rPr>
-        <w:t xml:space="preserve"> y </w:t>
-      </w:r>
-      <w:proofErr w:type="spellStart"/>
+        <w:t>allow_anonymous true</w:t>
+      </w:r>
+      <w:r>
+        <w:rPr>
+          <w:lang w:val="es-AR"/>
+        </w:rPr>
+        <w:t>, estas</w:t>
+      </w:r>
       <w:r>
         <w:rPr>
           <w:b/>
           <w:bCs/>
           <w:lang w:val="es-AR"/>
         </w:rPr>
-        <w:t>allow_anonymous</w:t>
-      </w:r>
-      <w:proofErr w:type="spellEnd"/>
-      <w:r>
+        <w:t xml:space="preserve"> </w:t>
+      </w:r>
+      <w:r>
+        <w:rPr>
+          <w:lang w:val="es-AR"/>
+        </w:rPr>
+        <w:t>sentencias le dice al mosquito que escuche en todas las direcciones del puerto 1883 y que permita la conexión de dispositivos anónimos, esto si bien reduce la seguridad del sistema nos facilita el no tener que implementar mecanismos de autenticación dentro de los códigos de comunicación.</w:t>
+      </w:r>
+    </w:p>
+    <w:p>
+      <w:pPr>
+        <w:spacing w:line="360" w:lineRule="auto"/>
+        <w:rPr>
+          <w:lang w:val="es-AR"/>
+        </w:rPr>
+      </w:pPr>
+      <w:r>
+        <w:rPr>
+          <w:lang w:val="es-AR"/>
+        </w:rPr>
+        <w:t xml:space="preserve">Esto </w:t>
+      </w:r>
+      <w:r>
+        <w:rPr>
+          <w:lang w:val="es-AR"/>
+        </w:rPr>
+        <w:t>habilita</w:t>
+      </w:r>
+      <w:r>
+        <w:rPr>
+          <w:lang w:val="es-AR"/>
+        </w:rPr>
+        <w:t xml:space="preserve"> que cualquier cliente MQTT pueda suscribirse a </w:t>
+      </w:r>
+      <w:r>
+        <w:rPr>
+          <w:lang w:val="es-AR"/>
+        </w:rPr>
+        <w:t>los tópicos que creamos</w:t>
+      </w:r>
+      <w:r>
+        <w:rPr>
+          <w:lang w:val="es-AR"/>
+        </w:rPr>
+        <w:t xml:space="preserve"> y recibir la información en tiempo real</w:t>
+      </w:r>
+      <w:r>
+        <w:rPr>
+          <w:lang w:val="es-AR"/>
+        </w:rPr>
+        <w:t>. P</w:t>
+      </w:r>
+      <w:r>
+        <w:rPr>
+          <w:lang w:val="es-AR"/>
+        </w:rPr>
+        <w:t>ara que un cliente vea todos los tópicos debe de suscribirse utilizando el siguiente comando</w:t>
+      </w:r>
+      <w:r>
+        <w:rPr>
+          <w:lang w:val="es-AR"/>
+        </w:rPr>
+        <w:t>:</w:t>
+      </w:r>
+    </w:p>
+    <w:p>
+      <w:pPr>
+        <w:spacing w:line="360" w:lineRule="auto"/>
         <w:rPr>
           <w:b/>
           <w:bCs/>
-          <w:lang w:val="es-AR"/>
-        </w:rPr>
-        <w:t xml:space="preserve"> true</w:t>
-      </w:r>
-      <w:r>
-        <w:rPr>
-          <w:lang w:val="es-AR"/>
-        </w:rPr>
-        <w:t>, estas</w:t>
-      </w:r>
+        </w:rPr>
+      </w:pPr>
       <w:r>
         <w:rPr>
           <w:b/>
           <w:bCs/>
-          <w:lang w:val="es-AR"/>
-        </w:rPr>
-        <w:t xml:space="preserve"> </w:t>
-      </w:r>
-      <w:r>
-        <w:rPr>
-          <w:lang w:val="es-AR"/>
-        </w:rPr>
-        <w:t>sentencias le dice al mosquito que escuche en todas las direcciones del puerto 1883 y que permita la conexión de dispositivos anónimos, esto si bien reduce la seguridad del sistema nos facilita el no tener que implementar mecanismos de autenticación dentro de los códigos de comunicación.</w:t>
+        </w:rPr>
+        <w:t>mosquitto_sub -h ip_broker -t "sensores/#"</w:t>
       </w:r>
     </w:p>
     <w:p>
@@ -2188,120 +1922,60 @@
         <w:rPr>
           <w:lang w:val="es-AR"/>
         </w:rPr>
-        <w:t xml:space="preserve">Esto </w:t>
-      </w:r>
-      <w:r>
-        <w:rPr>
-          <w:lang w:val="es-AR"/>
-        </w:rPr>
-        <w:t>habilita</w:t>
-      </w:r>
-      <w:r>
-        <w:rPr>
-          <w:lang w:val="es-AR"/>
-        </w:rPr>
-        <w:t xml:space="preserve"> que cualquier cliente MQTT pueda suscribirse a </w:t>
-      </w:r>
-      <w:r>
-        <w:rPr>
-          <w:lang w:val="es-AR"/>
-        </w:rPr>
-        <w:t>los tópicos que creamos</w:t>
-      </w:r>
-      <w:r>
-        <w:rPr>
-          <w:lang w:val="es-AR"/>
-        </w:rPr>
-        <w:t xml:space="preserve"> y recibir la información en tiempo real</w:t>
-      </w:r>
-      <w:r>
-        <w:rPr>
-          <w:lang w:val="es-AR"/>
-        </w:rPr>
-        <w:t>. P</w:t>
-      </w:r>
-      <w:r>
-        <w:rPr>
-          <w:lang w:val="es-AR"/>
-        </w:rPr>
-        <w:t>ara que un cliente vea todos los tópicos debe de suscribirse utilizando el siguiente comando</w:t>
-      </w:r>
-      <w:r>
-        <w:rPr>
-          <w:lang w:val="es-AR"/>
-        </w:rPr>
-        <w:t>:</w:t>
+        <w:t>L</w:t>
+      </w:r>
+      <w:r>
+        <w:rPr>
+          <w:lang w:val="es-AR"/>
+        </w:rPr>
+        <w:t>o que hace ese comando es captar todos los tópicos que esta saciados al grupo sensor</w:t>
+      </w:r>
+      <w:r>
+        <w:rPr>
+          <w:lang w:val="es-AR"/>
+        </w:rPr>
+        <w:t>e</w:t>
+      </w:r>
+      <w:r>
+        <w:rPr>
+          <w:lang w:val="es-AR"/>
+        </w:rPr>
+        <w:t>s, si se cambia #</w:t>
+      </w:r>
+      <w:r>
+        <w:rPr>
+          <w:lang w:val="es-AR"/>
+        </w:rPr>
+        <w:t xml:space="preserve"> </w:t>
+      </w:r>
+      <w:r>
+        <w:rPr>
+          <w:lang w:val="es-AR"/>
+        </w:rPr>
+        <w:t>por el nombre de un tópico se mostrara ese solo</w:t>
+      </w:r>
+      <w:r>
+        <w:rPr>
+          <w:lang w:val="es-AR"/>
+        </w:rPr>
+        <w:t>.</w:t>
       </w:r>
     </w:p>
     <w:p>
       <w:pPr>
-        <w:spacing w:line="360" w:lineRule="auto"/>
-        <w:rPr>
-          <w:b/>
-          <w:bCs/>
-        </w:rPr>
-      </w:pPr>
-      <w:proofErr w:type="spellStart"/>
-      <w:r>
-        <w:rPr>
-          <w:b/>
-          <w:bCs/>
-        </w:rPr>
-        <w:t>mosquitto_sub</w:t>
-      </w:r>
-      <w:proofErr w:type="spellEnd"/>
-      <w:r>
-        <w:rPr>
-          <w:b/>
-          <w:bCs/>
-        </w:rPr>
-        <w:t xml:space="preserve"> -h </w:t>
-      </w:r>
-      <w:proofErr w:type="spellStart"/>
-      <w:r>
-        <w:rPr>
-          <w:b/>
-          <w:bCs/>
-        </w:rPr>
-        <w:t>ip_broker</w:t>
-      </w:r>
-      <w:proofErr w:type="spellEnd"/>
-      <w:r>
-        <w:rPr>
-          <w:b/>
-          <w:bCs/>
-        </w:rPr>
-        <w:t xml:space="preserve"> -t "</w:t>
-      </w:r>
-      <w:proofErr w:type="spellStart"/>
-      <w:r>
-        <w:rPr>
-          <w:b/>
-          <w:bCs/>
-        </w:rPr>
-        <w:t>sensor</w:t>
-      </w:r>
-      <w:r>
-        <w:rPr>
-          <w:b/>
-          <w:bCs/>
-        </w:rPr>
-        <w:t>e</w:t>
-      </w:r>
-      <w:r>
-        <w:rPr>
-          <w:b/>
-          <w:bCs/>
-        </w:rPr>
-        <w:t>s</w:t>
-      </w:r>
-      <w:proofErr w:type="spellEnd"/>
-      <w:r>
-        <w:rPr>
-          <w:b/>
-          <w:bCs/>
-        </w:rPr>
-        <w:t>/#"</w:t>
+        <w:pStyle w:val="Ttulo2"/>
+      </w:pPr>
+      <w:bookmarkStart w:id="7" w:name="_Toc182262053"/>
+      <w:r>
+        <w:lastRenderedPageBreak/>
+        <w:t>Precaución</w:t>
+      </w:r>
+      <w:r>
+        <w:t>:</w:t>
+      </w:r>
+      <w:bookmarkEnd w:id="7"/>
+      <w:r>
+        <w:t xml:space="preserve"> </w:t>
       </w:r>
     </w:p>
     <w:p>
@@ -2321,138 +1995,7 @@
         <w:rPr>
           <w:lang w:val="es-AR"/>
         </w:rPr>
-        <w:t xml:space="preserve">o que hace ese comando es captar todos los </w:t>
-      </w:r>
-      <w:r>
-        <w:rPr>
-          <w:lang w:val="es-AR"/>
-        </w:rPr>
-        <w:t>tópicos</w:t>
-      </w:r>
-      <w:r>
-        <w:rPr>
-          <w:lang w:val="es-AR"/>
-        </w:rPr>
-        <w:t xml:space="preserve"> que esta </w:t>
-      </w:r>
-      <w:r>
-        <w:rPr>
-          <w:lang w:val="es-AR"/>
-        </w:rPr>
-        <w:t>saciados</w:t>
-      </w:r>
-      <w:r>
-        <w:rPr>
-          <w:lang w:val="es-AR"/>
-        </w:rPr>
-        <w:t xml:space="preserve"> al grupo sensor</w:t>
-      </w:r>
-      <w:r>
-        <w:rPr>
-          <w:lang w:val="es-AR"/>
-        </w:rPr>
-        <w:t>e</w:t>
-      </w:r>
-      <w:r>
-        <w:rPr>
-          <w:lang w:val="es-AR"/>
-        </w:rPr>
-        <w:t>s, si se cambia #</w:t>
-      </w:r>
-      <w:r>
-        <w:rPr>
-          <w:lang w:val="es-AR"/>
-        </w:rPr>
-        <w:t xml:space="preserve"> </w:t>
-      </w:r>
-      <w:r>
-        <w:rPr>
-          <w:lang w:val="es-AR"/>
-        </w:rPr>
-        <w:t xml:space="preserve">por el nombre de un </w:t>
-      </w:r>
-      <w:r>
-        <w:rPr>
-          <w:lang w:val="es-AR"/>
-        </w:rPr>
-        <w:t>tópico</w:t>
-      </w:r>
-      <w:r>
-        <w:rPr>
-          <w:lang w:val="es-AR"/>
-        </w:rPr>
-        <w:t xml:space="preserve"> se mostrara ese solo</w:t>
-      </w:r>
-      <w:r>
-        <w:rPr>
-          <w:lang w:val="es-AR"/>
-        </w:rPr>
-        <w:t>.</w:t>
-      </w:r>
-    </w:p>
-    <w:p>
-      <w:pPr>
-        <w:pStyle w:val="Ttulo2"/>
-      </w:pPr>
-      <w:bookmarkStart w:id="7" w:name="_Toc182262053"/>
-      <w:r>
-        <w:lastRenderedPageBreak/>
-        <w:t>Precaución</w:t>
-      </w:r>
-      <w:r>
-        <w:t>:</w:t>
-      </w:r>
-      <w:bookmarkEnd w:id="7"/>
-      <w:r>
-        <w:t xml:space="preserve"> </w:t>
-      </w:r>
-    </w:p>
-    <w:p>
-      <w:pPr>
-        <w:spacing w:line="360" w:lineRule="auto"/>
-        <w:rPr>
-          <w:lang w:val="es-AR"/>
-        </w:rPr>
-      </w:pPr>
-      <w:r>
-        <w:rPr>
-          <w:lang w:val="es-AR"/>
-        </w:rPr>
-        <w:t>L</w:t>
-      </w:r>
-      <w:r>
-        <w:rPr>
-          <w:lang w:val="es-AR"/>
-        </w:rPr>
-        <w:t xml:space="preserve">as </w:t>
-      </w:r>
-      <w:proofErr w:type="spellStart"/>
-      <w:r>
-        <w:rPr>
-          <w:lang w:val="es-AR"/>
-        </w:rPr>
-        <w:t>IPs</w:t>
-      </w:r>
-      <w:proofErr w:type="spellEnd"/>
-      <w:r>
-        <w:rPr>
-          <w:lang w:val="es-AR"/>
-        </w:rPr>
-        <w:t xml:space="preserve"> de los códigos son fijas por lo que las </w:t>
-      </w:r>
-      <w:proofErr w:type="spellStart"/>
-      <w:r>
-        <w:rPr>
-          <w:lang w:val="es-AR"/>
-        </w:rPr>
-        <w:t>IPs</w:t>
-      </w:r>
-      <w:proofErr w:type="spellEnd"/>
-      <w:r>
-        <w:rPr>
-          <w:lang w:val="es-AR"/>
-        </w:rPr>
-        <w:t xml:space="preserve"> que </w:t>
+        <w:t xml:space="preserve">as IPs de los códigos son fijas por lo que las IPs que </w:t>
       </w:r>
       <w:r>
         <w:rPr>
@@ -2639,7 +2182,31 @@
         <w:rPr>
           <w:lang w:val="es-AR"/>
         </w:rPr>
-        <w:t xml:space="preserve"> Este nivel de servicio asegura que el mensaje se envíe solo una vez y no se confirme su entrega. Es adecuado para situaciones en las que la pérdida de datos ocasional es aceptable, ya que prioriza la rapidez de transmisión.</w:t>
+        <w:t xml:space="preserve"> Este nivel de servicio asegura que el mensaje se envíe solo una vez y no se confirme su entrega</w:t>
+      </w:r>
+      <w:r>
+        <w:rPr>
+          <w:lang w:val="es-AR"/>
+        </w:rPr>
+        <w:t xml:space="preserve"> </w:t>
+      </w:r>
+      <w:r>
+        <w:rPr>
+          <w:lang w:val="es-ES"/>
+        </w:rPr>
+        <w:t>(transmitir y olvidar)</w:t>
+      </w:r>
+      <w:r>
+        <w:rPr>
+          <w:lang w:val="es-ES"/>
+        </w:rPr>
+        <w:t>.</w:t>
+      </w:r>
+      <w:r>
+        <w:rPr>
+          <w:lang w:val="es-AR"/>
+        </w:rPr>
+        <w:t xml:space="preserve"> Es adecuado para situaciones en las que la pérdida de datos ocasional es aceptable, ya que prioriza la rapidez de transmisión.</w:t>
       </w:r>
     </w:p>
     <w:p>
@@ -2651,7 +2218,7 @@
         </w:numPr>
         <w:spacing w:line="360" w:lineRule="auto"/>
         <w:rPr>
-          <w:lang w:val="es-AR"/>
+          <w:lang w:val="es-ES"/>
         </w:rPr>
       </w:pPr>
       <w:r>
@@ -2666,14 +2233,32 @@
         <w:rPr>
           <w:lang w:val="es-AR"/>
         </w:rPr>
-        <w:t xml:space="preserve"> Con este nivel, el sistema asegura que el mensaje se entregue al menos una vez al receptor. Aunque existe la posibilidad de duplicación de mensajes, es útil en </w:t>
+        <w:t xml:space="preserve"> Con este nivel, el sistema asegura que el mensaje se entregue al menos una vez al receptor</w:t>
+      </w:r>
+      <w:r>
+        <w:rPr>
+          <w:lang w:val="es-AR"/>
+        </w:rPr>
+        <w:t xml:space="preserve"> </w:t>
+      </w:r>
+      <w:r>
+        <w:rPr>
+          <w:lang w:val="es-ES"/>
+        </w:rPr>
+        <w:t>(entrega con acuse de recibo)</w:t>
+      </w:r>
+      <w:r>
+        <w:rPr>
+          <w:lang w:val="es-AR"/>
+        </w:rPr>
+        <w:t xml:space="preserve">. Aunque existe la posibilidad de </w:t>
       </w:r>
       <w:r>
         <w:rPr>
           <w:lang w:val="es-AR"/>
         </w:rPr>
         <w:lastRenderedPageBreak/>
-        <w:t>casos en los que es esencial que el mensaje se reciba, aunque esto aumente la carga en la red.</w:t>
+        <w:t>duplicación de mensajes, es útil en casos en los que es esencial que el mensaje se reciba, aunque esto aumente la carga en la red.</w:t>
       </w:r>
     </w:p>
     <w:p>
@@ -2700,7 +2285,25 @@
         <w:rPr>
           <w:lang w:val="es-AR"/>
         </w:rPr>
-        <w:t xml:space="preserve"> Este nivel asegura que el mensaje sea entregado exactamente una vez, lo cual minimiza la duplicación y maximiza la fiabilidad de la comunicación. Sin embargo, este nivel aumenta la latencia de transmisión, por lo que se utiliza en casos donde la precisión es crítica.</w:t>
+        <w:t xml:space="preserve"> Este nivel asegura que el mensaje sea entregado exactamente una vez, lo cual minimiza la duplicación y maximiza la fiabilidad de la comunicación</w:t>
+      </w:r>
+      <w:r>
+        <w:rPr>
+          <w:lang w:val="es-AR"/>
+        </w:rPr>
+        <w:t xml:space="preserve"> </w:t>
+      </w:r>
+      <w:r>
+        <w:rPr>
+          <w:lang w:val="es-ES"/>
+        </w:rPr>
+        <w:t>(entrega garantizada)</w:t>
+      </w:r>
+      <w:r>
+        <w:rPr>
+          <w:lang w:val="es-AR"/>
+        </w:rPr>
+        <w:t>. Sin embargo, este nivel aumenta la latencia de transmisión, por lo que se utiliza en casos donde la precisión es crítica.</w:t>
       </w:r>
     </w:p>
     <w:p>
@@ -2779,9 +2382,297 @@
         <w:t>La integración de estos dos protocolos permitió cumplir con los objetivos del proyecto y demostrar su potencial en aplicaciones de comunicación de datos en tiempo real, aportando seguridad, eficiencia y una estructura de datos que puede adaptarse a diferentes necesidades y configuraciones dentro de un sistema embebido.</w:t>
       </w:r>
     </w:p>
+    <w:p>
+      <w:pPr>
+        <w:pStyle w:val="Ttulo1"/>
+      </w:pPr>
+      <w:r>
+        <w:lastRenderedPageBreak/>
+        <w:t>Referencias</w:t>
+      </w:r>
+    </w:p>
+    <w:p>
+      <w:pPr>
+        <w:rPr>
+          <w:lang w:val="es"/>
+        </w:rPr>
+      </w:pPr>
+    </w:p>
+    <w:p>
+      <w:pPr>
+        <w:ind w:left="720" w:hanging="720"/>
+        <w:rPr>
+          <w:lang w:val="es-ES"/>
+        </w:rPr>
+      </w:pPr>
+      <w:r>
+        <w:rPr>
+          <w:lang w:val="es-ES"/>
+        </w:rPr>
+        <w:t xml:space="preserve">MQTT. (2024). </w:t>
+      </w:r>
+      <w:r>
+        <w:rPr>
+          <w:i/>
+          <w:iCs/>
+          <w:lang w:val="es-ES"/>
+        </w:rPr>
+        <w:t>MQTT.org</w:t>
+      </w:r>
+      <w:r>
+        <w:rPr>
+          <w:lang w:val="es-ES"/>
+        </w:rPr>
+        <w:t xml:space="preserve">. Recuperado el 12 de noviembre de 2024, de </w:t>
+      </w:r>
+      <w:hyperlink r:id="rId12" w:tgtFrame="_new" w:history="1">
+        <w:r>
+          <w:rPr>
+            <w:rStyle w:val="Hipervnculo"/>
+            <w:lang w:val="es-ES"/>
+          </w:rPr>
+          <w:t>https://mqtt.org/</w:t>
+        </w:r>
+      </w:hyperlink>
+    </w:p>
+    <w:p>
+      <w:pPr>
+        <w:ind w:left="720" w:hanging="720"/>
+        <w:rPr>
+          <w:lang w:val="es-ES"/>
+        </w:rPr>
+      </w:pPr>
+      <w:r>
+        <w:rPr>
+          <w:lang w:val="es-ES"/>
+        </w:rPr>
+        <w:t xml:space="preserve">IBM. (24 de agosto de 2022). </w:t>
+      </w:r>
+      <w:r>
+        <w:rPr>
+          <w:i/>
+          <w:iCs/>
+          <w:lang w:val="es-ES"/>
+        </w:rPr>
+        <w:t xml:space="preserve">Calidad de servicio y gestión de conexiones en </w:t>
+      </w:r>
+      <w:proofErr w:type="spellStart"/>
+      <w:r>
+        <w:rPr>
+          <w:i/>
+          <w:iCs/>
+          <w:lang w:val="es-ES"/>
+        </w:rPr>
+        <w:t>Integration</w:t>
+      </w:r>
+      <w:proofErr w:type="spellEnd"/>
+      <w:r>
+        <w:rPr>
+          <w:i/>
+          <w:iCs/>
+          <w:lang w:val="es-ES"/>
+        </w:rPr>
+        <w:t xml:space="preserve"> Bus 10.0</w:t>
+      </w:r>
+      <w:r>
+        <w:rPr>
+          <w:lang w:val="es-ES"/>
+        </w:rPr>
+        <w:t xml:space="preserve">. Recuperado el 12 de noviembre de 2024, de </w:t>
+      </w:r>
+      <w:hyperlink r:id="rId13" w:tgtFrame="_new" w:history="1">
+        <w:r>
+          <w:rPr>
+            <w:rStyle w:val="Hipervnculo"/>
+            <w:lang w:val="es-ES"/>
+          </w:rPr>
+          <w:t>https://www.ibm.com/docs/es/integration-bus/10.0?topic=bus-quality-service-connection-management</w:t>
+        </w:r>
+      </w:hyperlink>
+    </w:p>
+    <w:p>
+      <w:pPr>
+        <w:ind w:left="720" w:hanging="720"/>
+        <w:rPr>
+          <w:lang w:val="es-ES"/>
+        </w:rPr>
+      </w:pPr>
+      <w:r>
+        <w:rPr>
+          <w:lang w:val="es-ES"/>
+        </w:rPr>
+        <w:t xml:space="preserve">Eclipse </w:t>
+      </w:r>
+      <w:proofErr w:type="spellStart"/>
+      <w:r>
+        <w:rPr>
+          <w:lang w:val="es-ES"/>
+        </w:rPr>
+        <w:t>Mosquitto</w:t>
+      </w:r>
+      <w:proofErr w:type="spellEnd"/>
+      <w:r>
+        <w:rPr>
+          <w:lang w:val="es-ES"/>
+        </w:rPr>
+        <w:t xml:space="preserve">. (s.f.). </w:t>
+      </w:r>
+      <w:r>
+        <w:rPr>
+          <w:i/>
+          <w:iCs/>
+          <w:lang w:val="es-ES"/>
+        </w:rPr>
+        <w:t xml:space="preserve">Documentación de </w:t>
+      </w:r>
+      <w:proofErr w:type="spellStart"/>
+      <w:r>
+        <w:rPr>
+          <w:i/>
+          <w:iCs/>
+          <w:lang w:val="es-ES"/>
+        </w:rPr>
+        <w:t>Mosquitto</w:t>
+      </w:r>
+      <w:proofErr w:type="spellEnd"/>
+      <w:r>
+        <w:rPr>
+          <w:lang w:val="es-ES"/>
+        </w:rPr>
+        <w:t xml:space="preserve">. Recuperado el 12 de noviembre de 2024, de </w:t>
+      </w:r>
+      <w:hyperlink r:id="rId14" w:tgtFrame="_new" w:history="1">
+        <w:r>
+          <w:rPr>
+            <w:rStyle w:val="Hipervnculo"/>
+            <w:lang w:val="es-ES"/>
+          </w:rPr>
+          <w:t>https://mosquitto.org/documentation/</w:t>
+        </w:r>
+      </w:hyperlink>
+    </w:p>
+    <w:p>
+      <w:pPr>
+        <w:ind w:left="720" w:hanging="720"/>
+        <w:rPr>
+          <w:lang w:val="es-ES"/>
+        </w:rPr>
+      </w:pPr>
+      <w:r>
+        <w:rPr>
+          <w:lang w:val="es-ES"/>
+        </w:rPr>
+        <w:t xml:space="preserve">The Eclipse </w:t>
+      </w:r>
+      <w:proofErr w:type="spellStart"/>
+      <w:r>
+        <w:rPr>
+          <w:lang w:val="es-ES"/>
+        </w:rPr>
+        <w:t>Foundation</w:t>
+      </w:r>
+      <w:proofErr w:type="spellEnd"/>
+      <w:r>
+        <w:rPr>
+          <w:lang w:val="es-ES"/>
+        </w:rPr>
+        <w:t xml:space="preserve">. (29 de abril de 2024). </w:t>
+      </w:r>
+      <w:proofErr w:type="spellStart"/>
+      <w:r>
+        <w:rPr>
+          <w:i/>
+          <w:iCs/>
+          <w:lang w:val="es-ES"/>
+        </w:rPr>
+        <w:t>Paho</w:t>
+      </w:r>
+      <w:proofErr w:type="spellEnd"/>
+      <w:r>
+        <w:rPr>
+          <w:i/>
+          <w:iCs/>
+          <w:lang w:val="es-ES"/>
+        </w:rPr>
+        <w:t xml:space="preserve"> MQTT - Python Client</w:t>
+      </w:r>
+      <w:r>
+        <w:rPr>
+          <w:lang w:val="es-ES"/>
+        </w:rPr>
+        <w:t xml:space="preserve">. Recuperado el 12 de noviembre de 2024, de </w:t>
+      </w:r>
+      <w:hyperlink r:id="rId15" w:tgtFrame="_new" w:history="1">
+        <w:r>
+          <w:rPr>
+            <w:rStyle w:val="Hipervnculo"/>
+            <w:lang w:val="es-ES"/>
+          </w:rPr>
+          <w:t>https://pypi.org/project/paho-mqtt/</w:t>
+        </w:r>
+      </w:hyperlink>
+    </w:p>
+    <w:p>
+      <w:pPr>
+        <w:ind w:left="720" w:hanging="720"/>
+        <w:rPr>
+          <w:lang w:val="es-ES"/>
+        </w:rPr>
+      </w:pPr>
+      <w:r>
+        <w:rPr>
+          <w:lang w:val="es-ES"/>
+        </w:rPr>
+        <w:t xml:space="preserve">OPC </w:t>
+      </w:r>
+      <w:proofErr w:type="spellStart"/>
+      <w:r>
+        <w:rPr>
+          <w:lang w:val="es-ES"/>
+        </w:rPr>
+        <w:t>Foundation</w:t>
+      </w:r>
+      <w:proofErr w:type="spellEnd"/>
+      <w:r>
+        <w:rPr>
+          <w:lang w:val="es-ES"/>
+        </w:rPr>
+        <w:t xml:space="preserve">. (2024). </w:t>
+      </w:r>
+      <w:r>
+        <w:rPr>
+          <w:i/>
+          <w:iCs/>
+          <w:lang w:val="es-ES"/>
+        </w:rPr>
+        <w:t>OPC UA: Tecnologías OPC</w:t>
+      </w:r>
+      <w:r>
+        <w:rPr>
+          <w:lang w:val="es-ES"/>
+        </w:rPr>
+        <w:t xml:space="preserve">. Recuperado el 12 de noviembre de 2024, de </w:t>
+      </w:r>
+      <w:hyperlink r:id="rId16" w:tgtFrame="_new" w:history="1">
+        <w:r>
+          <w:rPr>
+            <w:rStyle w:val="Hipervnculo"/>
+            <w:lang w:val="es-ES"/>
+          </w:rPr>
+          <w:t>https://opcfoundation.org/about/opc-technologies/opc-ua/</w:t>
+        </w:r>
+      </w:hyperlink>
+    </w:p>
+    <w:p>
+      <w:pPr>
+        <w:rPr>
+          <w:lang w:val="es-ES"/>
+        </w:rPr>
+      </w:pPr>
+    </w:p>
     <w:sectPr>
-      <w:headerReference w:type="default" r:id="rId12"/>
-      <w:footerReference w:type="default" r:id="rId13"/>
+      <w:headerReference w:type="default" r:id="rId17"/>
+      <w:footerReference w:type="default" r:id="rId18"/>
       <w:pgSz w:w="11906" w:h="16838" w:code="9"/>
       <w:pgMar w:top="567" w:right="1418" w:bottom="567" w:left="1418" w:header="1134" w:footer="454" w:gutter="0"/>
       <w:pgNumType w:start="0"/>
@@ -6330,6 +6221,7 @@
   </w:compat>
   <w:rsids>
     <w:rsidRoot w:val="002C4157"/>
+    <w:rsid w:val="00184859"/>
     <w:rsid w:val="00260A74"/>
     <w:rsid w:val="00262285"/>
     <w:rsid w:val="002C4157"/>
@@ -6339,6 +6231,7 @@
     <w:rsid w:val="004A6DF8"/>
     <w:rsid w:val="00520436"/>
     <w:rsid w:val="00536FF8"/>
+    <w:rsid w:val="005808AB"/>
     <w:rsid w:val="006E760C"/>
     <w:rsid w:val="00731CE8"/>
     <w:rsid w:val="008D19C5"/>
@@ -6352,9 +6245,11 @@
     <w:rsid w:val="00C07B0E"/>
     <w:rsid w:val="00C2799E"/>
     <w:rsid w:val="00D051B4"/>
+    <w:rsid w:val="00DC05B4"/>
     <w:rsid w:val="00F45AE1"/>
     <w:rsid w:val="00F916EE"/>
     <w:rsid w:val="00FC7B75"/>
+    <w:rsid w:val="00FE0EBA"/>
     <w:rsid w:val="00FF7B3B"/>
   </w:rsids>
   <m:mathPr>

</xml_diff>